<commit_message>
mileage analyzing added for csvdata and decode image merging
</commit_message>
<xml_diff>
--- a/隧道智能检测系统数据后处理软件开发文档.docx
+++ b/隧道智能检测系统数据后处理软件开发文档.docx
@@ -500,6 +500,7 @@
         <w:lastRenderedPageBreak/>
         <w:t>数据包括</w:t>
       </w:r>
+      <w:proofErr w:type="spellStart"/>
       <w:r>
         <w:rPr>
           <w:rFonts w:hint="eastAsia"/>
@@ -515,6 +516,7 @@
         </w:rPr>
         <w:t>Result</w:t>
       </w:r>
+      <w:proofErr w:type="spellEnd"/>
       <w:r>
         <w:rPr>
           <w:rFonts w:hint="eastAsia"/>
@@ -536,7 +538,16 @@
           <w:sz w:val="24"/>
           <w:szCs w:val="28"/>
         </w:rPr>
-        <w:t>测量数据文件、Encode</w:t>
+        <w:t>测量数据文件、</w:t>
+      </w:r>
+      <w:proofErr w:type="spellStart"/>
+      <w:r>
+        <w:rPr>
+          <w:rFonts w:hint="eastAsia"/>
+          <w:sz w:val="24"/>
+          <w:szCs w:val="28"/>
+        </w:rPr>
+        <w:t>Encode</w:t>
       </w:r>
       <w:r>
         <w:rPr>
@@ -545,6 +556,7 @@
         </w:rPr>
         <w:t>Result</w:t>
       </w:r>
+      <w:proofErr w:type="spellEnd"/>
       <w:r>
         <w:rPr>
           <w:rFonts w:hint="eastAsia"/>
@@ -598,6 +610,7 @@
           <w:szCs w:val="28"/>
         </w:rPr>
       </w:pPr>
+      <w:proofErr w:type="spellStart"/>
       <w:r>
         <w:rPr>
           <w:rFonts w:hint="eastAsia"/>
@@ -613,13 +626,23 @@
         </w:rPr>
         <w:t>Result</w:t>
       </w:r>
-      <w:r>
-        <w:rPr>
-          <w:rFonts w:hint="eastAsia"/>
-          <w:sz w:val="24"/>
-          <w:szCs w:val="28"/>
-        </w:rPr>
-        <w:t>数据文件导入数据库中Data</w:t>
+      <w:proofErr w:type="spellEnd"/>
+      <w:r>
+        <w:rPr>
+          <w:rFonts w:hint="eastAsia"/>
+          <w:sz w:val="24"/>
+          <w:szCs w:val="28"/>
+        </w:rPr>
+        <w:t>数据文件导入数据库中</w:t>
+      </w:r>
+      <w:proofErr w:type="spellStart"/>
+      <w:r>
+        <w:rPr>
+          <w:rFonts w:hint="eastAsia"/>
+          <w:sz w:val="24"/>
+          <w:szCs w:val="28"/>
+        </w:rPr>
+        <w:t>Data</w:t>
       </w:r>
       <w:r>
         <w:rPr>
@@ -628,6 +651,7 @@
         </w:rPr>
         <w:t>Raw</w:t>
       </w:r>
+      <w:proofErr w:type="spellEnd"/>
       <w:r>
         <w:rPr>
           <w:rFonts w:hint="eastAsia"/>
@@ -656,7 +680,16 @@
           <w:sz w:val="24"/>
           <w:szCs w:val="28"/>
         </w:rPr>
-        <w:t>里程计数据文件导入数据库中T</w:t>
+        <w:t>里程计数据文件导入数据库中</w:t>
+      </w:r>
+      <w:proofErr w:type="spellStart"/>
+      <w:r>
+        <w:rPr>
+          <w:rFonts w:hint="eastAsia"/>
+          <w:sz w:val="24"/>
+          <w:szCs w:val="28"/>
+        </w:rPr>
+        <w:t>T</w:t>
       </w:r>
       <w:r>
         <w:rPr>
@@ -665,6 +698,7 @@
         </w:rPr>
         <w:t>andD</w:t>
       </w:r>
+      <w:proofErr w:type="spellEnd"/>
       <w:r>
         <w:rPr>
           <w:rFonts w:hint="eastAsia"/>
@@ -693,7 +727,16 @@
           <w:sz w:val="24"/>
           <w:szCs w:val="28"/>
         </w:rPr>
-        <w:t>8台相机Cal</w:t>
+        <w:t>8台相机</w:t>
+      </w:r>
+      <w:proofErr w:type="spellStart"/>
+      <w:r>
+        <w:rPr>
+          <w:rFonts w:hint="eastAsia"/>
+          <w:sz w:val="24"/>
+          <w:szCs w:val="28"/>
+        </w:rPr>
+        <w:t>Cal</w:t>
       </w:r>
       <w:r>
         <w:rPr>
@@ -702,13 +745,23 @@
         </w:rPr>
         <w:t>Result</w:t>
       </w:r>
-      <w:r>
-        <w:rPr>
-          <w:rFonts w:hint="eastAsia"/>
-          <w:sz w:val="24"/>
-          <w:szCs w:val="28"/>
-        </w:rPr>
-        <w:t>数据根据时间戳整合、经模型转换后导入Data</w:t>
+      <w:proofErr w:type="spellEnd"/>
+      <w:r>
+        <w:rPr>
+          <w:rFonts w:hint="eastAsia"/>
+          <w:sz w:val="24"/>
+          <w:szCs w:val="28"/>
+        </w:rPr>
+        <w:t>数据根据时间戳整合、经模型转换后导入</w:t>
+      </w:r>
+      <w:proofErr w:type="spellStart"/>
+      <w:r>
+        <w:rPr>
+          <w:rFonts w:hint="eastAsia"/>
+          <w:sz w:val="24"/>
+          <w:szCs w:val="28"/>
+        </w:rPr>
+        <w:t>Data</w:t>
       </w:r>
       <w:r>
         <w:rPr>
@@ -717,6 +770,7 @@
         </w:rPr>
         <w:t>Conv</w:t>
       </w:r>
+      <w:proofErr w:type="spellEnd"/>
       <w:r>
         <w:rPr>
           <w:rFonts w:hint="eastAsia"/>
@@ -815,6 +869,7 @@
         </w:rPr>
         <w:t>基准相机该记录下的N条</w:t>
       </w:r>
+      <w:proofErr w:type="spellStart"/>
       <w:r>
         <w:rPr>
           <w:rFonts w:hint="eastAsia"/>
@@ -823,6 +878,7 @@
         </w:rPr>
         <w:t>DataRaw</w:t>
       </w:r>
+      <w:proofErr w:type="spellEnd"/>
       <w:r>
         <w:rPr>
           <w:rFonts w:hint="eastAsia"/>
@@ -950,7 +1006,16 @@
           <w:sz w:val="24"/>
           <w:szCs w:val="28"/>
         </w:rPr>
-        <w:t>），转换后的数据存入Data</w:t>
+        <w:t>），转换后的数据存入</w:t>
+      </w:r>
+      <w:proofErr w:type="spellStart"/>
+      <w:r>
+        <w:rPr>
+          <w:rFonts w:hint="eastAsia"/>
+          <w:sz w:val="24"/>
+          <w:szCs w:val="28"/>
+        </w:rPr>
+        <w:t>Data</w:t>
       </w:r>
       <w:r>
         <w:rPr>
@@ -959,6 +1024,7 @@
         </w:rPr>
         <w:t>Conv</w:t>
       </w:r>
+      <w:proofErr w:type="spellEnd"/>
       <w:r>
         <w:rPr>
           <w:rFonts w:hint="eastAsia"/>
@@ -1018,7 +1084,25 @@
           <w:sz w:val="24"/>
           <w:szCs w:val="28"/>
         </w:rPr>
-        <w:t>台相机对应时间戳查询TandD表中相近（±K倍帧间隔）的里程数据，根据最近的前后两个时间戳下的里程值，计算相机对应时间的里程值。（认为两里程时间戳间的较短时间内，速度均匀无变化）</w:t>
+        <w:t>台相机对应时间戳查询</w:t>
+      </w:r>
+      <w:proofErr w:type="spellStart"/>
+      <w:r>
+        <w:rPr>
+          <w:rFonts w:hint="eastAsia"/>
+          <w:sz w:val="24"/>
+          <w:szCs w:val="28"/>
+        </w:rPr>
+        <w:t>TandD</w:t>
+      </w:r>
+      <w:proofErr w:type="spellEnd"/>
+      <w:r>
+        <w:rPr>
+          <w:rFonts w:hint="eastAsia"/>
+          <w:sz w:val="24"/>
+          <w:szCs w:val="28"/>
+        </w:rPr>
+        <w:t>表中相近（±K倍帧间隔）的里程数据，根据最近的前后两个时间戳下的里程值，计算相机对应时间的里程值。（认为两里程时间戳间的较短时间内，速度均匀无变化）</w:t>
       </w:r>
     </w:p>
     <w:p>
@@ -1761,16 +1845,27 @@
           <w:sz w:val="24"/>
           <w:szCs w:val="28"/>
         </w:rPr>
-        <w:t>转换后的里程对应存入Data</w:t>
-      </w:r>
-      <w:r>
-        <w:rPr>
+        <w:t>转换后的里程对应存入</w:t>
+      </w:r>
+      <w:proofErr w:type="spellStart"/>
+      <w:r>
+        <w:rPr>
+          <w:rFonts w:hint="eastAsia"/>
           <w:iCs/>
           <w:sz w:val="24"/>
           <w:szCs w:val="28"/>
         </w:rPr>
+        <w:t>Data</w:t>
+      </w:r>
+      <w:r>
+        <w:rPr>
+          <w:iCs/>
+          <w:sz w:val="24"/>
+          <w:szCs w:val="28"/>
+        </w:rPr>
         <w:t>Conv</w:t>
       </w:r>
+      <w:proofErr w:type="spellEnd"/>
       <w:r>
         <w:rPr>
           <w:rFonts w:hint="eastAsia"/>
@@ -1802,14 +1897,24 @@
           <w:sz w:val="24"/>
           <w:szCs w:val="28"/>
         </w:rPr>
-        <w:t>将Data</w:t>
-      </w:r>
-      <w:r>
-        <w:rPr>
+        <w:t>将</w:t>
+      </w:r>
+      <w:proofErr w:type="spellStart"/>
+      <w:r>
+        <w:rPr>
+          <w:rFonts w:hint="eastAsia"/>
           <w:iCs/>
           <w:sz w:val="24"/>
           <w:szCs w:val="28"/>
         </w:rPr>
+        <w:t>Data</w:t>
+      </w:r>
+      <w:r>
+        <w:rPr>
+          <w:iCs/>
+          <w:sz w:val="24"/>
+          <w:szCs w:val="28"/>
+        </w:rPr>
         <w:t>Con</w:t>
       </w:r>
       <w:r>
@@ -1821,6 +1926,7 @@
         </w:rPr>
         <w:t>v</w:t>
       </w:r>
+      <w:proofErr w:type="spellEnd"/>
       <w:r>
         <w:rPr>
           <w:rFonts w:hint="eastAsia"/>
@@ -1865,25 +1971,90 @@
           <w:sz w:val="24"/>
           <w:szCs w:val="28"/>
         </w:rPr>
-        <w:t>{value:[x,y,z],itemStyle:{color:’blue’}},”*2048组</w:t>
-      </w:r>
-      <w:r>
-        <w:rPr>
-          <w:rFonts w:hint="eastAsia"/>
+        <w:t>{value:[</w:t>
+      </w:r>
+      <w:proofErr w:type="spellStart"/>
+      <w:r>
+        <w:rPr>
           <w:iCs/>
           <w:sz w:val="24"/>
           <w:szCs w:val="28"/>
         </w:rPr>
-        <w:t>），并存入Data</w:t>
-      </w:r>
+        <w:t>x,y,z</w:t>
+      </w:r>
+      <w:proofErr w:type="spellEnd"/>
       <w:r>
         <w:rPr>
           <w:iCs/>
           <w:sz w:val="24"/>
           <w:szCs w:val="28"/>
         </w:rPr>
+        <w:t>],</w:t>
+      </w:r>
+      <w:proofErr w:type="spellStart"/>
+      <w:r>
+        <w:rPr>
+          <w:iCs/>
+          <w:sz w:val="24"/>
+          <w:szCs w:val="28"/>
+        </w:rPr>
+        <w:t>itemStyle</w:t>
+      </w:r>
+      <w:proofErr w:type="spellEnd"/>
+      <w:r>
+        <w:rPr>
+          <w:iCs/>
+          <w:sz w:val="24"/>
+          <w:szCs w:val="28"/>
+        </w:rPr>
+        <w:t>:{</w:t>
+      </w:r>
+      <w:proofErr w:type="spellStart"/>
+      <w:r>
+        <w:rPr>
+          <w:iCs/>
+          <w:sz w:val="24"/>
+          <w:szCs w:val="28"/>
+        </w:rPr>
+        <w:t>color:’blue</w:t>
+      </w:r>
+      <w:proofErr w:type="spellEnd"/>
+      <w:r>
+        <w:rPr>
+          <w:iCs/>
+          <w:sz w:val="24"/>
+          <w:szCs w:val="28"/>
+        </w:rPr>
+        <w:t>’}},”*2048组</w:t>
+      </w:r>
+      <w:r>
+        <w:rPr>
+          <w:rFonts w:hint="eastAsia"/>
+          <w:iCs/>
+          <w:sz w:val="24"/>
+          <w:szCs w:val="28"/>
+        </w:rPr>
+        <w:t>），并存入</w:t>
+      </w:r>
+      <w:proofErr w:type="spellStart"/>
+      <w:r>
+        <w:rPr>
+          <w:rFonts w:hint="eastAsia"/>
+          <w:iCs/>
+          <w:sz w:val="24"/>
+          <w:szCs w:val="28"/>
+        </w:rPr>
+        <w:t>Data</w:t>
+      </w:r>
+      <w:r>
+        <w:rPr>
+          <w:iCs/>
+          <w:sz w:val="24"/>
+          <w:szCs w:val="28"/>
+        </w:rPr>
         <w:t>Disp</w:t>
       </w:r>
+      <w:proofErr w:type="spellEnd"/>
       <w:r>
         <w:rPr>
           <w:rFonts w:hint="eastAsia"/>
@@ -1915,16 +2086,27 @@
           <w:sz w:val="24"/>
           <w:szCs w:val="28"/>
         </w:rPr>
-        <w:t>将Data</w:t>
-      </w:r>
-      <w:r>
-        <w:rPr>
+        <w:t>将</w:t>
+      </w:r>
+      <w:proofErr w:type="spellStart"/>
+      <w:r>
+        <w:rPr>
+          <w:rFonts w:hint="eastAsia"/>
           <w:iCs/>
           <w:sz w:val="24"/>
           <w:szCs w:val="28"/>
         </w:rPr>
+        <w:t>Data</w:t>
+      </w:r>
+      <w:r>
+        <w:rPr>
+          <w:iCs/>
+          <w:sz w:val="24"/>
+          <w:szCs w:val="28"/>
+        </w:rPr>
         <w:t>Conv</w:t>
       </w:r>
+      <w:proofErr w:type="spellEnd"/>
       <w:r>
         <w:rPr>
           <w:rFonts w:hint="eastAsia"/>
@@ -1950,16 +2132,27 @@
           <w:sz w:val="24"/>
           <w:szCs w:val="28"/>
         </w:rPr>
-        <w:t>入Data</w:t>
-      </w:r>
-      <w:r>
-        <w:rPr>
+        <w:t>入</w:t>
+      </w:r>
+      <w:proofErr w:type="spellStart"/>
+      <w:r>
+        <w:rPr>
+          <w:rFonts w:hint="eastAsia"/>
           <w:iCs/>
           <w:sz w:val="24"/>
           <w:szCs w:val="28"/>
         </w:rPr>
+        <w:t>Data</w:t>
+      </w:r>
+      <w:r>
+        <w:rPr>
+          <w:iCs/>
+          <w:sz w:val="24"/>
+          <w:szCs w:val="28"/>
+        </w:rPr>
         <w:t>Overview</w:t>
       </w:r>
+      <w:proofErr w:type="spellEnd"/>
       <w:r>
         <w:rPr>
           <w:rFonts w:hint="eastAsia"/>
@@ -2033,7 +2226,16 @@
           <w:sz w:val="24"/>
           <w:szCs w:val="28"/>
         </w:rPr>
-        <w:t>将Encode</w:t>
+        <w:t>将</w:t>
+      </w:r>
+      <w:proofErr w:type="spellStart"/>
+      <w:r>
+        <w:rPr>
+          <w:rFonts w:hint="eastAsia"/>
+          <w:sz w:val="24"/>
+          <w:szCs w:val="28"/>
+        </w:rPr>
+        <w:t>Encode</w:t>
       </w:r>
       <w:r>
         <w:rPr>
@@ -2042,13 +2244,32 @@
         </w:rPr>
         <w:t>Result</w:t>
       </w:r>
-      <w:r>
-        <w:rPr>
-          <w:rFonts w:hint="eastAsia"/>
-          <w:sz w:val="24"/>
-          <w:szCs w:val="28"/>
-        </w:rPr>
-        <w:t>中各相机拍摄的MJPEG视频解码为JPEG图像，并按照相应格式存入DecodeResult中。</w:t>
+      <w:proofErr w:type="spellEnd"/>
+      <w:r>
+        <w:rPr>
+          <w:rFonts w:hint="eastAsia"/>
+          <w:sz w:val="24"/>
+          <w:szCs w:val="28"/>
+        </w:rPr>
+        <w:t>中各相机拍摄的MJPEG视频解码为JPEG图像，并按照相应格式存入</w:t>
+      </w:r>
+      <w:proofErr w:type="spellStart"/>
+      <w:r>
+        <w:rPr>
+          <w:rFonts w:hint="eastAsia"/>
+          <w:sz w:val="24"/>
+          <w:szCs w:val="28"/>
+        </w:rPr>
+        <w:t>DecodeResult</w:t>
+      </w:r>
+      <w:proofErr w:type="spellEnd"/>
+      <w:r>
+        <w:rPr>
+          <w:rFonts w:hint="eastAsia"/>
+          <w:sz w:val="24"/>
+          <w:szCs w:val="28"/>
+        </w:rPr>
+        <w:t>中。</w:t>
       </w:r>
     </w:p>
     <w:p>
@@ -2070,7 +2291,32 @@
           <w:sz w:val="24"/>
           <w:szCs w:val="28"/>
         </w:rPr>
-        <w:t>提取各相机图像文件路径，存入Iamge</w:t>
+        <w:t>提取各相机图像文件路径，存入</w:t>
+      </w:r>
+      <w:proofErr w:type="spellStart"/>
+      <w:r>
+        <w:rPr>
+          <w:rFonts w:hint="eastAsia"/>
+          <w:sz w:val="24"/>
+          <w:szCs w:val="28"/>
+        </w:rPr>
+        <w:t>I</w:t>
+      </w:r>
+      <w:r>
+        <w:rPr>
+          <w:rFonts w:hint="eastAsia"/>
+          <w:sz w:val="24"/>
+          <w:szCs w:val="28"/>
+        </w:rPr>
+        <w:t>ma</w:t>
+      </w:r>
+      <w:r>
+        <w:rPr>
+          <w:rFonts w:hint="eastAsia"/>
+          <w:sz w:val="24"/>
+          <w:szCs w:val="28"/>
+        </w:rPr>
+        <w:t>ge</w:t>
       </w:r>
       <w:r>
         <w:rPr>
@@ -2079,6 +2325,7 @@
         </w:rPr>
         <w:t>Raw</w:t>
       </w:r>
+      <w:proofErr w:type="spellEnd"/>
       <w:r>
         <w:rPr>
           <w:rFonts w:hint="eastAsia"/>
@@ -2107,7 +2354,25 @@
           <w:sz w:val="24"/>
           <w:szCs w:val="28"/>
         </w:rPr>
-        <w:t>8台相机图像文件路径根据时间戳整合，导入ImageDisp表。</w:t>
+        <w:t>8台相机图像文件路径根据时间戳整合，导入</w:t>
+      </w:r>
+      <w:proofErr w:type="spellStart"/>
+      <w:r>
+        <w:rPr>
+          <w:rFonts w:hint="eastAsia"/>
+          <w:sz w:val="24"/>
+          <w:szCs w:val="28"/>
+        </w:rPr>
+        <w:t>ImageDisp</w:t>
+      </w:r>
+      <w:proofErr w:type="spellEnd"/>
+      <w:r>
+        <w:rPr>
+          <w:rFonts w:hint="eastAsia"/>
+          <w:sz w:val="24"/>
+          <w:szCs w:val="28"/>
+        </w:rPr>
+        <w:t>表。</w:t>
       </w:r>
     </w:p>
     <w:p>
@@ -2181,7 +2446,25 @@
           <w:sz w:val="24"/>
           <w:szCs w:val="28"/>
         </w:rPr>
-        <w:t>分批次查询基准相机该记录下的N条ImageRaw数据记录，并通过时间戳间隔计算帧间隔，帧间隔</w:t>
+        <w:t>分批次查询基准相机该记录下的N条</w:t>
+      </w:r>
+      <w:proofErr w:type="spellStart"/>
+      <w:r>
+        <w:rPr>
+          <w:rFonts w:hint="eastAsia"/>
+          <w:sz w:val="24"/>
+          <w:szCs w:val="28"/>
+        </w:rPr>
+        <w:t>ImageRaw</w:t>
+      </w:r>
+      <w:proofErr w:type="spellEnd"/>
+      <w:r>
+        <w:rPr>
+          <w:rFonts w:hint="eastAsia"/>
+          <w:sz w:val="24"/>
+          <w:szCs w:val="28"/>
+        </w:rPr>
+        <w:t>数据记录，并通过时间戳间隔计算帧间隔，帧间隔</w:t>
       </w:r>
       <w:r>
         <w:rPr>
@@ -2256,7 +2539,16 @@
           <w:szCs w:val="28"/>
         </w:rPr>
         <w:lastRenderedPageBreak/>
-        <w:t>对齐后的8台相机图像路径存入Image</w:t>
+        <w:t>对齐后的8台相机图像路径存入</w:t>
+      </w:r>
+      <w:proofErr w:type="spellStart"/>
+      <w:r>
+        <w:rPr>
+          <w:rFonts w:hint="eastAsia"/>
+          <w:sz w:val="24"/>
+          <w:szCs w:val="28"/>
+        </w:rPr>
+        <w:t>Image</w:t>
       </w:r>
       <w:r>
         <w:rPr>
@@ -2265,6 +2557,7 @@
         </w:rPr>
         <w:t>Disp</w:t>
       </w:r>
+      <w:proofErr w:type="spellEnd"/>
       <w:r>
         <w:rPr>
           <w:rFonts w:hint="eastAsia"/>
@@ -2384,7 +2677,6 @@
       <w:pPr>
         <w:ind w:firstLineChars="200" w:firstLine="480"/>
         <w:rPr>
-          <w:rFonts w:hint="eastAsia"/>
           <w:sz w:val="24"/>
           <w:szCs w:val="28"/>
         </w:rPr>
@@ -2411,7 +2703,16 @@
           <w:sz w:val="24"/>
           <w:szCs w:val="28"/>
         </w:rPr>
-        <w:t>检测记录（Detect</w:t>
+        <w:t>检测记录（</w:t>
+      </w:r>
+      <w:proofErr w:type="spellStart"/>
+      <w:r>
+        <w:rPr>
+          <w:rFonts w:hint="eastAsia"/>
+          <w:sz w:val="24"/>
+          <w:szCs w:val="28"/>
+        </w:rPr>
+        <w:t>Detect</w:t>
       </w:r>
       <w:r>
         <w:rPr>
@@ -2420,6 +2721,7 @@
         </w:rPr>
         <w:t>Record</w:t>
       </w:r>
+      <w:proofErr w:type="spellEnd"/>
       <w:r>
         <w:rPr>
           <w:rFonts w:hint="eastAsia"/>
@@ -2442,14 +2744,31 @@
           <w:sz w:val="24"/>
           <w:szCs w:val="28"/>
         </w:rPr>
-        <w:t>设备编号归类查找。检测记录表行内容单击，呈现该检测记录下的数据记录（Data</w:t>
-      </w:r>
-      <w:r>
-        <w:rPr>
-          <w:sz w:val="24"/>
-          <w:szCs w:val="28"/>
-        </w:rPr>
-        <w:t>Conv）</w:t>
+        <w:t>设备编号归类查找。检测记录表行内容单击，呈现该检测记录下的数据记录（</w:t>
+      </w:r>
+      <w:proofErr w:type="spellStart"/>
+      <w:r>
+        <w:rPr>
+          <w:rFonts w:hint="eastAsia"/>
+          <w:sz w:val="24"/>
+          <w:szCs w:val="28"/>
+        </w:rPr>
+        <w:t>Data</w:t>
+      </w:r>
+      <w:r>
+        <w:rPr>
+          <w:sz w:val="24"/>
+          <w:szCs w:val="28"/>
+        </w:rPr>
+        <w:t>Conv</w:t>
+      </w:r>
+      <w:proofErr w:type="spellEnd"/>
+      <w:r>
+        <w:rPr>
+          <w:sz w:val="24"/>
+          <w:szCs w:val="28"/>
+        </w:rPr>
+        <w:t>）</w:t>
       </w:r>
       <w:r>
         <w:rPr>

</xml_diff>